<commit_message>
Updated Operations contracts (again)
small changes made to C08 and C09
</commit_message>
<xml_diff>
--- a/Operation Contracts.docx
+++ b/Operation Contracts.docx
@@ -1484,6 +1484,9 @@
         </w:tc>
       </w:tr>
       <w:tr>
+        <w:trPr>
+          <w:trHeight w:val="311"/>
+        </w:trPr>
         <w:tc>
           <w:tcPr>
             <w:tcW w:w="2093" w:type="dxa"/>
@@ -1562,6 +1565,8 @@
             <w:r>
               <w:t>None?</w:t>
             </w:r>
+            <w:bookmarkStart w:id="0" w:name="_GoBack"/>
+            <w:bookmarkEnd w:id="0"/>
           </w:p>
         </w:tc>
       </w:tr>
@@ -1651,9 +1656,25 @@
             <w:r>
               <w:t>(</w:t>
             </w:r>
+            <w:proofErr w:type="spellStart"/>
             <w:proofErr w:type="gramEnd"/>
             <w:r>
-              <w:t>String: description</w:t>
+              <w:t>reservationID</w:t>
+            </w:r>
+            <w:proofErr w:type="spellEnd"/>
+            <w:r>
+              <w:t xml:space="preserve">: </w:t>
+            </w:r>
+            <w:proofErr w:type="spellStart"/>
+            <w:r>
+              <w:t>int</w:t>
+            </w:r>
+            <w:proofErr w:type="spellEnd"/>
+            <w:r>
+              <w:t xml:space="preserve"> </w:t>
+            </w:r>
+            <w:r>
+              <w:t>,description: String</w:t>
             </w:r>
             <w:r>
               <w:t>)</w:t>
@@ -1797,10 +1818,7 @@
         </w:tc>
       </w:tr>
     </w:tbl>
-    <w:p>
-      <w:bookmarkStart w:id="0" w:name="_GoBack"/>
-      <w:bookmarkEnd w:id="0"/>
-    </w:p>
+    <w:p/>
     <w:tbl>
       <w:tblPr>
         <w:tblStyle w:val="TableGrid"/>
@@ -1874,12 +1892,33 @@
           </w:tcPr>
           <w:p>
             <w:proofErr w:type="spellStart"/>
-            <w:r>
-              <w:t>cancelReservation</w:t>
-            </w:r>
-            <w:proofErr w:type="spellEnd"/>
-            <w:r>
-              <w:t>()</w:t>
+            <w:proofErr w:type="gramStart"/>
+            <w:r>
+              <w:t>drop</w:t>
+            </w:r>
+            <w:r>
+              <w:t>Reservation</w:t>
+            </w:r>
+            <w:proofErr w:type="spellEnd"/>
+            <w:r>
+              <w:t>(</w:t>
+            </w:r>
+            <w:proofErr w:type="spellStart"/>
+            <w:proofErr w:type="gramEnd"/>
+            <w:r>
+              <w:t>reservationID</w:t>
+            </w:r>
+            <w:proofErr w:type="spellEnd"/>
+            <w:r>
+              <w:t xml:space="preserve">: </w:t>
+            </w:r>
+            <w:proofErr w:type="spellStart"/>
+            <w:r>
+              <w:t>int</w:t>
+            </w:r>
+            <w:proofErr w:type="spellEnd"/>
+            <w:r>
+              <w:t>)</w:t>
             </w:r>
           </w:p>
         </w:tc>

</xml_diff>